<commit_message>
fix: update all page
</commit_message>
<xml_diff>
--- a/public/instruction_ru.docx
+++ b/public/instruction_ru.docx
@@ -9,6 +9,113 @@
           <w:rFonts w:ascii="Arial" w:eastAsia="Calibri" w:hAnsi="Arial" w:cs="Arial"/>
           <w:b/>
           <w:bCs/>
+          <w:sz w:val="23"/>
+          <w:szCs w:val="23"/>
+          <w:lang w:eastAsia="ru-RU"/>
+        </w:rPr>
+      </w:pPr>
+      <w:r>
+        <w:rPr>
+          <w:rFonts w:ascii="Arial" w:eastAsia="Calibri" w:hAnsi="Arial" w:cs="Arial"/>
+          <w:b/>
+          <w:bCs/>
+          <w:sz w:val="23"/>
+          <w:szCs w:val="23"/>
+          <w:lang w:eastAsia="ru-RU"/>
+        </w:rPr>
+        <w:t>ИНСТРУКЦИЯ ПО МЕДИЦИНСКОМУ ПРИМЕНЕНИЮ</w:t>
+      </w:r>
+    </w:p>
+    <w:p>
+      <w:pPr>
+        <w:spacing w:after="0"/>
+        <w:rPr>
+          <w:rFonts w:ascii="Arial" w:eastAsia="Calibri" w:hAnsi="Arial" w:cs="Arial"/>
+          <w:b/>
+          <w:sz w:val="23"/>
+          <w:szCs w:val="23"/>
+          <w:lang w:eastAsia="ru-RU"/>
+        </w:rPr>
+      </w:pPr>
+      <w:proofErr w:type="spellStart"/>
+      <w:r>
+        <w:rPr>
+          <w:rFonts w:ascii="Arial" w:eastAsia="Calibri" w:hAnsi="Arial" w:cs="Arial"/>
+          <w:b/>
+          <w:bCs/>
+          <w:sz w:val="23"/>
+          <w:szCs w:val="23"/>
+          <w:lang w:eastAsia="ru-RU"/>
+        </w:rPr>
+        <w:t>Медирен</w:t>
+      </w:r>
+      <w:proofErr w:type="spellEnd"/>
+      <w:r>
+        <w:rPr>
+          <w:rFonts w:ascii="Arial" w:eastAsia="Calibri" w:hAnsi="Arial" w:cs="Arial"/>
+          <w:b/>
+          <w:bCs/>
+          <w:sz w:val="23"/>
+          <w:szCs w:val="23"/>
+          <w:vertAlign w:val="superscript"/>
+          <w:lang w:eastAsia="ru-RU"/>
+        </w:rPr>
+        <w:t>®</w:t>
+      </w:r>
+      <w:r>
+        <w:rPr>
+          <w:rFonts w:ascii="Arial" w:eastAsia="Calibri" w:hAnsi="Arial" w:cs="Arial"/>
+          <w:b/>
+          <w:bCs/>
+          <w:sz w:val="23"/>
+          <w:szCs w:val="23"/>
+          <w:lang w:eastAsia="ru-RU"/>
+        </w:rPr>
+        <w:t xml:space="preserve"> </w:t>
+      </w:r>
+      <w:r>
+        <w:rPr>
+          <w:rFonts w:ascii="Arial" w:eastAsia="Calibri" w:hAnsi="Arial" w:cs="Arial"/>
+          <w:b/>
+          <w:bCs/>
+          <w:sz w:val="23"/>
+          <w:szCs w:val="23"/>
+          <w:lang w:eastAsia="ru-RU"/>
+        </w:rPr>
+        <w:t>сироп 100мл</w:t>
+      </w:r>
+    </w:p>
+    <w:p>
+      <w:pPr>
+        <w:spacing w:after="0"/>
+        <w:rPr>
+          <w:rFonts w:ascii="Arial" w:eastAsia="Calibri" w:hAnsi="Arial" w:cs="Arial"/>
+          <w:b/>
+          <w:sz w:val="23"/>
+          <w:szCs w:val="23"/>
+          <w:lang w:eastAsia="ru-RU"/>
+        </w:rPr>
+      </w:pPr>
+    </w:p>
+    <w:p>
+      <w:pPr>
+        <w:spacing w:after="0"/>
+        <w:rPr>
+          <w:rFonts w:ascii="Arial" w:eastAsia="Calibri" w:hAnsi="Arial" w:cs="Arial"/>
+          <w:b/>
+          <w:sz w:val="23"/>
+          <w:szCs w:val="23"/>
+          <w:lang w:eastAsia="ru-RU"/>
+        </w:rPr>
+      </w:pPr>
+    </w:p>
+    <w:p>
+      <w:pPr>
+        <w:spacing w:after="0"/>
+        <w:rPr>
+          <w:rFonts w:ascii="Arial" w:eastAsia="Calibri" w:hAnsi="Arial" w:cs="Arial"/>
+          <w:b/>
+          <w:bCs/>
           <w:sz w:val="24"/>
           <w:szCs w:val="24"/>
           <w:lang w:eastAsia="ru-RU"/>
@@ -22,23 +129,12 @@
           <w:szCs w:val="23"/>
           <w:lang w:eastAsia="ru-RU"/>
         </w:rPr>
-        <w:t xml:space="preserve">Торговое </w:t>
-      </w:r>
-      <w:proofErr w:type="gramStart"/>
+        <w:t>Торговое название:</w:t>
+      </w:r>
       <w:r>
         <w:rPr>
           <w:rFonts w:ascii="Arial" w:eastAsia="Calibri" w:hAnsi="Arial" w:cs="Arial"/>
           <w:b/>
-          <w:sz w:val="23"/>
-          <w:szCs w:val="23"/>
-          <w:lang w:eastAsia="ru-RU"/>
-        </w:rPr>
-        <w:t>название:</w:t>
-      </w:r>
-      <w:r>
-        <w:rPr>
-          <w:rFonts w:ascii="Arial" w:eastAsia="Calibri" w:hAnsi="Arial" w:cs="Arial"/>
-          <w:b/>
           <w:sz w:val="20"/>
           <w:szCs w:val="20"/>
           <w:lang w:eastAsia="ru-RU"/>
@@ -46,7 +142,6 @@
         <w:t xml:space="preserve">   </w:t>
       </w:r>
       <w:proofErr w:type="spellStart"/>
-      <w:proofErr w:type="gramEnd"/>
       <w:r>
         <w:rPr>
           <w:rFonts w:ascii="Arial" w:eastAsia="Calibri" w:hAnsi="Arial" w:cs="Arial"/>
@@ -980,7 +1075,67 @@
           <w:lang w:eastAsia="ru-RU"/>
           <w14:ligatures w14:val="none"/>
         </w:rPr>
-        <w:t>, соответствует аналогичным действующим веществам, указанным информацией справочника Видаль</w:t>
+        <w:t>, соответствует</w:t>
+      </w:r>
+      <w:r>
+        <w:rPr>
+          <w:rFonts w:ascii="Arial" w:eastAsia="Times New Roman" w:hAnsi="Arial" w:cs="Arial"/>
+          <w:color w:val="2E3F51"/>
+          <w:kern w:val="0"/>
+          <w:sz w:val="20"/>
+          <w:szCs w:val="20"/>
+          <w:lang w:eastAsia="ru-RU"/>
+          <w14:ligatures w14:val="none"/>
+        </w:rPr>
+        <w:t xml:space="preserve"> совокупно указанным ,</w:t>
+      </w:r>
+      <w:r>
+        <w:rPr>
+          <w:rFonts w:ascii="Arial" w:eastAsia="Times New Roman" w:hAnsi="Arial" w:cs="Arial"/>
+          <w:color w:val="2E3F51"/>
+          <w:kern w:val="0"/>
+          <w:sz w:val="20"/>
+          <w:szCs w:val="20"/>
+          <w:lang w:eastAsia="ru-RU"/>
+          <w14:ligatures w14:val="none"/>
+        </w:rPr>
+        <w:t xml:space="preserve"> аналогичным действующим веществам, указанным информацией справочника </w:t>
+      </w:r>
+      <w:r>
+        <w:rPr>
+          <w:rFonts w:ascii="Arial" w:eastAsia="Times New Roman" w:hAnsi="Arial" w:cs="Arial"/>
+          <w:color w:val="2E3F51"/>
+          <w:kern w:val="0"/>
+          <w:sz w:val="20"/>
+          <w:szCs w:val="20"/>
+          <w:lang w:eastAsia="ru-RU"/>
+          <w14:ligatures w14:val="none"/>
+        </w:rPr>
+        <w:t xml:space="preserve"> лекарственных средств </w:t>
+      </w:r>
+      <w:r>
+        <w:rPr>
+          <w:rFonts w:ascii="Arial" w:eastAsia="Times New Roman" w:hAnsi="Arial" w:cs="Arial"/>
+          <w:color w:val="2E3F51"/>
+          <w:kern w:val="0"/>
+          <w:sz w:val="20"/>
+          <w:szCs w:val="20"/>
+          <w:lang w:eastAsia="ru-RU"/>
+          <w14:ligatures w14:val="none"/>
+        </w:rPr>
+        <w:t>В</w:t>
+      </w:r>
+      <w:r>
+        <w:rPr>
+          <w:rFonts w:ascii="Arial" w:eastAsia="Times New Roman" w:hAnsi="Arial" w:cs="Arial"/>
+          <w:color w:val="2E3F51"/>
+          <w:kern w:val="0"/>
+          <w:sz w:val="20"/>
+          <w:szCs w:val="20"/>
+          <w:lang w:eastAsia="ru-RU"/>
+          <w14:ligatures w14:val="none"/>
+        </w:rPr>
+        <w:t>идаль.</w:t>
       </w:r>
     </w:p>
     <w:p>
@@ -1135,7 +1290,31 @@
           <w:lang w:eastAsia="ru-RU"/>
           <w14:ligatures w14:val="none"/>
         </w:rPr>
-        <w:t>острых и хронических инфекций мочевого пузыря (цистита);</w:t>
+        <w:t>острых и хронических инфекци</w:t>
+      </w:r>
+      <w:r>
+        <w:rPr>
+          <w:rFonts w:ascii="Arial" w:eastAsia="Times New Roman" w:hAnsi="Arial" w:cs="Arial"/>
+          <w:color w:val="333333"/>
+          <w:kern w:val="0"/>
+          <w:sz w:val="20"/>
+          <w:szCs w:val="20"/>
+          <w:lang w:eastAsia="ru-RU"/>
+          <w14:ligatures w14:val="none"/>
+        </w:rPr>
+        <w:t>ях</w:t>
+      </w:r>
+      <w:r>
+        <w:rPr>
+          <w:rFonts w:ascii="Arial" w:eastAsia="Times New Roman" w:hAnsi="Arial" w:cs="Arial"/>
+          <w:color w:val="333333"/>
+          <w:kern w:val="0"/>
+          <w:sz w:val="20"/>
+          <w:szCs w:val="20"/>
+          <w:lang w:eastAsia="ru-RU"/>
+          <w14:ligatures w14:val="none"/>
+        </w:rPr>
+        <w:t xml:space="preserve"> мочевого пузыря (цистита);</w:t>
       </w:r>
     </w:p>
     <w:p>
@@ -1446,6 +1625,7 @@
                 <w:lang w:eastAsia="ru-RU"/>
                 <w14:ligatures w14:val="none"/>
               </w:rPr>
+              <w:lastRenderedPageBreak/>
               <w:t>Дети в возрасте 1-5 лет</w:t>
             </w:r>
           </w:p>
@@ -1807,7 +1987,6 @@
           <w:lang w:eastAsia="ru-RU"/>
           <w14:ligatures w14:val="none"/>
         </w:rPr>
-        <w:lastRenderedPageBreak/>
         <w:t>50 капель соответствуют 3.3 мл препарата.</w:t>
       </w:r>
     </w:p>
@@ -1834,7 +2013,31 @@
           <w:lang w:eastAsia="ru-RU"/>
           <w14:ligatures w14:val="none"/>
         </w:rPr>
-        <w:t>Длительность курса лечения зависит от течения заболевания. После наступления улучшения (завершения острой фазы заболевания) следует продолжить лечение препаратом в течение 2-4 недель. Увеличение продолжительности и проведение повторных курсов лечения возможно по рекомендации врача.</w:t>
+        <w:t>Длительность курса лечения зависит от течения заболевания. После наступления улучшения (завершения острой фазы заболевания) следует продолжить лечение препаратом в течение 2-4 недель. Увеличение продолжительности и проведение повторных курсов лечения возмож</w:t>
+      </w:r>
+      <w:r>
+        <w:rPr>
+          <w:rFonts w:ascii="Arial" w:eastAsia="Times New Roman" w:hAnsi="Arial" w:cs="Arial"/>
+          <w:color w:val="333333"/>
+          <w:kern w:val="0"/>
+          <w:sz w:val="20"/>
+          <w:szCs w:val="20"/>
+          <w:lang w:eastAsia="ru-RU"/>
+          <w14:ligatures w14:val="none"/>
+        </w:rPr>
+        <w:t>ен</w:t>
+      </w:r>
+      <w:r>
+        <w:rPr>
+          <w:rFonts w:ascii="Arial" w:eastAsia="Times New Roman" w:hAnsi="Arial" w:cs="Arial"/>
+          <w:color w:val="333333"/>
+          <w:kern w:val="0"/>
+          <w:sz w:val="20"/>
+          <w:szCs w:val="20"/>
+          <w:lang w:eastAsia="ru-RU"/>
+          <w14:ligatures w14:val="none"/>
+        </w:rPr>
+        <w:t xml:space="preserve"> по рекомендации врача.</w:t>
       </w:r>
     </w:p>
     <w:p>
@@ -1981,7 +2184,6 @@
         <w:t>Медирен</w:t>
       </w:r>
       <w:proofErr w:type="spellEnd"/>
-      <w:proofErr w:type="gramStart"/>
       <w:r>
         <w:rPr>
           <w:rFonts w:ascii="Arial" w:eastAsia="Calibri" w:hAnsi="Arial" w:cs="Arial"/>
@@ -2002,20 +2204,7 @@
           <w:lang w:eastAsia="ru-RU"/>
           <w14:ligatures w14:val="none"/>
         </w:rPr>
-        <w:t>  принимают</w:t>
-      </w:r>
-      <w:proofErr w:type="gramEnd"/>
-      <w:r>
-        <w:rPr>
-          <w:rFonts w:ascii="Arial" w:eastAsia="Times New Roman" w:hAnsi="Arial" w:cs="Arial"/>
-          <w:color w:val="333333"/>
-          <w:kern w:val="0"/>
-          <w:sz w:val="20"/>
-          <w:szCs w:val="20"/>
-          <w:lang w:eastAsia="ru-RU"/>
-          <w14:ligatures w14:val="none"/>
-        </w:rPr>
-        <w:t xml:space="preserve"> внутрь, независимо от приема пищи.</w:t>
+        <w:t>  принимают внутрь, независимо от приема пищи.</w:t>
       </w:r>
     </w:p>
     <w:p>
@@ -2718,17 +2907,7 @@
           <w:sz w:val="20"/>
           <w:szCs w:val="20"/>
         </w:rPr>
-        <w:t xml:space="preserve">Если симптомы заболевания сохраняются, ухудшаются, повторяются периодически или появляются новые симптомы, необходимо обратиться за консультацией к врачу. Необходимо проинформировать пациента, что в случае воспалительных заболеваний почек, появления </w:t>
-      </w:r>
-      <w:r>
-        <w:rPr>
-          <w:rFonts w:ascii="Arial" w:hAnsi="Arial" w:cs="Arial"/>
-          <w:color w:val="333333"/>
-          <w:sz w:val="20"/>
-          <w:szCs w:val="20"/>
-        </w:rPr>
-        <w:lastRenderedPageBreak/>
-        <w:t>лихорадки, спазмов, крови в моче, нарушения мочеиспускания, острой задержки мочи, болей при мочеиспускании необходимо обратиться к врачу.</w:t>
+        <w:t>Если симптомы заболевания сохраняются, ухудшаются, повторяются периодически или появляются новые симптомы, необходимо обратиться за консультацией к врачу. Необходимо проинформировать пациента, что в случае воспалительных заболеваний почек, появления лихорадки, спазмов, крови в моче, нарушения мочеиспускания, острой задержки мочи, болей при мочеиспускании необходимо обратиться к врачу.</w:t>
       </w:r>
     </w:p>
     <w:p>
@@ -3558,23 +3737,31 @@
           <w:szCs w:val="20"/>
         </w:rPr>
       </w:pPr>
-      <w:proofErr w:type="gramStart"/>
       <w:r>
         <w:rPr>
           <w:rFonts w:ascii="Arial" w:hAnsi="Arial" w:cs="Arial"/>
           <w:sz w:val="20"/>
           <w:szCs w:val="20"/>
         </w:rPr>
-        <w:t>Республика  Узбекистан</w:t>
-      </w:r>
-      <w:proofErr w:type="gramEnd"/>
+        <w:t xml:space="preserve">Республика  Узбекистан , Наманганская область, </w:t>
+      </w:r>
+      <w:proofErr w:type="spellStart"/>
       <w:r>
         <w:rPr>
           <w:rFonts w:ascii="Arial" w:hAnsi="Arial" w:cs="Arial"/>
           <w:sz w:val="20"/>
           <w:szCs w:val="20"/>
         </w:rPr>
-        <w:t xml:space="preserve"> , Наманганская область, </w:t>
+        <w:t>Касансайский</w:t>
+      </w:r>
+      <w:proofErr w:type="spellEnd"/>
+      <w:r>
+        <w:rPr>
+          <w:rFonts w:ascii="Arial" w:hAnsi="Arial" w:cs="Arial"/>
+          <w:sz w:val="20"/>
+          <w:szCs w:val="20"/>
+        </w:rPr>
+        <w:t xml:space="preserve"> район, </w:t>
       </w:r>
       <w:proofErr w:type="spellStart"/>
       <w:r>
@@ -3583,7 +3770,7 @@
           <w:sz w:val="20"/>
           <w:szCs w:val="20"/>
         </w:rPr>
-        <w:t>Касансайский</w:t>
+        <w:t>Кукимбой</w:t>
       </w:r>
       <w:proofErr w:type="spellEnd"/>
       <w:r>
@@ -3592,7 +3779,7 @@
           <w:sz w:val="20"/>
           <w:szCs w:val="20"/>
         </w:rPr>
-        <w:t xml:space="preserve"> район, </w:t>
+        <w:t xml:space="preserve">, </w:t>
       </w:r>
       <w:proofErr w:type="spellStart"/>
       <w:r>
@@ -3601,7 +3788,7 @@
           <w:sz w:val="20"/>
           <w:szCs w:val="20"/>
         </w:rPr>
-        <w:t>Кукимбой</w:t>
+        <w:t>Навбахор</w:t>
       </w:r>
       <w:proofErr w:type="spellEnd"/>
       <w:r>
@@ -3610,53 +3797,25 @@
           <w:sz w:val="20"/>
           <w:szCs w:val="20"/>
         </w:rPr>
-        <w:t xml:space="preserve">, </w:t>
-      </w:r>
-      <w:proofErr w:type="spellStart"/>
-      <w:r>
+        <w:t xml:space="preserve"> МСГ, улица Булак, дом 129.  </w:t>
+      </w:r>
+    </w:p>
+    <w:p>
+      <w:pPr>
+        <w:spacing w:after="0"/>
         <w:rPr>
           <w:rFonts w:ascii="Arial" w:hAnsi="Arial" w:cs="Arial"/>
           <w:sz w:val="20"/>
           <w:szCs w:val="20"/>
         </w:rPr>
-        <w:t>Навбахор</w:t>
-      </w:r>
-      <w:proofErr w:type="spellEnd"/>
+      </w:pPr>
       <w:r>
         <w:rPr>
           <w:rFonts w:ascii="Arial" w:hAnsi="Arial" w:cs="Arial"/>
           <w:sz w:val="20"/>
           <w:szCs w:val="20"/>
         </w:rPr>
-        <w:t xml:space="preserve"> МСГ, улица Булак, дом 129.  </w:t>
-      </w:r>
-    </w:p>
-    <w:p>
-      <w:pPr>
-        <w:spacing w:after="0"/>
-        <w:rPr>
-          <w:rFonts w:ascii="Arial" w:hAnsi="Arial" w:cs="Arial"/>
-          <w:sz w:val="20"/>
-          <w:szCs w:val="20"/>
-        </w:rPr>
-      </w:pPr>
-      <w:proofErr w:type="gramStart"/>
-      <w:r>
-        <w:rPr>
-          <w:rFonts w:ascii="Arial" w:hAnsi="Arial" w:cs="Arial"/>
-          <w:sz w:val="20"/>
-          <w:szCs w:val="20"/>
-        </w:rPr>
-        <w:t>Тел. :</w:t>
-      </w:r>
-      <w:proofErr w:type="gramEnd"/>
-      <w:r>
-        <w:rPr>
-          <w:rFonts w:ascii="Arial" w:hAnsi="Arial" w:cs="Arial"/>
-          <w:sz w:val="20"/>
-          <w:szCs w:val="20"/>
-        </w:rPr>
-        <w:t xml:space="preserve"> +998996942363</w:t>
+        <w:t>Тел. : +998996942363</w:t>
       </w:r>
     </w:p>
     <w:p>
@@ -4595,7 +4754,6 @@
   <w:style w:type="character" w:default="1" w:styleId="a0">
     <w:name w:val="Default Paragraph Font"/>
     <w:uiPriority w:val="1"/>
-    <w:semiHidden/>
     <w:unhideWhenUsed/>
   </w:style>
   <w:style w:type="table" w:default="1" w:styleId="a1">

</xml_diff>